<commit_message>
working on more translations
</commit_message>
<xml_diff>
--- a/ref/jp translation.docx
+++ b/ref/jp translation.docx
@@ -1096,6 +1096,7 @@
         <w:pStyle w:val="NoSpacing"/>
         <w:rPr>
           <w:rFonts w:ascii="Noto Sans CJK SC Light" w:eastAsia="Noto Sans CJK SC Light" w:hAnsi="Noto Sans CJK SC Light"/>
+          <w:b/>
         </w:rPr>
       </w:pPr>
       <w:r>
@@ -1122,6 +1123,26 @@
       </w:pPr>
       <w:r>
         <w:rPr>
+          <w:rFonts w:ascii="Noto Sans CJK SC Light" w:eastAsia="Noto Sans CJK SC Light" w:hAnsi="Noto Sans CJK SC Light"/>
+        </w:rPr>
+        <w:t>anilist.co</w:t>
+      </w:r>
+      <w:r>
+        <w:rPr>
+          <w:rFonts w:ascii="Noto Sans CJK SC Light" w:eastAsia="Noto Sans CJK SC Light" w:hAnsi="Noto Sans CJK SC Light" w:hint="eastAsia"/>
+        </w:rPr>
+        <w:t>はアニメ追跡サイトです。この</w:t>
+      </w:r>
+    </w:p>
+    <w:p>
+      <w:pPr>
+        <w:pStyle w:val="NoSpacing"/>
+        <w:rPr>
+          <w:rFonts w:ascii="Noto Sans CJK SC Light" w:eastAsia="Noto Sans CJK SC Light" w:hAnsi="Noto Sans CJK SC Light"/>
+        </w:rPr>
+      </w:pPr>
+      <w:r>
+        <w:rPr>
           <w:rFonts w:ascii="Noto Sans CJK SC Light" w:eastAsia="Noto Sans CJK SC Light" w:hAnsi="Noto Sans CJK SC Light" w:hint="eastAsia"/>
         </w:rPr>
         <w:t>拡張機能のアイコンをクリックでユーザーの</w:t>
@@ -1160,6 +1181,32 @@
           <w:rFonts w:ascii="Noto Sans CJK SC Light" w:eastAsia="Noto Sans CJK SC Light" w:hAnsi="Noto Sans CJK SC Light"/>
         </w:rPr>
       </w:pPr>
+      <w:r>
+        <w:rPr>
+          <w:rFonts w:ascii="Noto Sans CJK SC Light" w:eastAsia="Noto Sans CJK SC Light" w:hAnsi="Noto Sans CJK SC Light" w:hint="eastAsia"/>
+        </w:rPr>
+        <w:t>ユーザーのanilist.</w:t>
+      </w:r>
+      <w:r>
+        <w:rPr>
+          <w:rFonts w:ascii="Noto Sans CJK SC Light" w:eastAsia="Noto Sans CJK SC Light" w:hAnsi="Noto Sans CJK SC Light"/>
+        </w:rPr>
+        <w:t>co</w:t>
+      </w:r>
+      <w:r>
+        <w:rPr>
+          <w:rFonts w:ascii="Noto Sans CJK SC Light" w:eastAsia="Noto Sans CJK SC Light" w:hAnsi="Noto Sans CJK SC Light" w:hint="eastAsia"/>
+        </w:rPr>
+        <w:t>のリストのアニメに「日」を指定できます。そうしたら、拡張機能メニューで今日と昨日のリストで保存したアニメが表示されます。</w:t>
+      </w:r>
+    </w:p>
+    <w:p>
+      <w:pPr>
+        <w:pStyle w:val="NoSpacing"/>
+        <w:rPr>
+          <w:rFonts w:ascii="Noto Sans CJK SC Light" w:eastAsia="Noto Sans CJK SC Light" w:hAnsi="Noto Sans CJK SC Light" w:hint="eastAsia"/>
+        </w:rPr>
+      </w:pPr>
     </w:p>
     <w:p>
       <w:pPr>
@@ -1660,6 +1707,88 @@
           <w:lang w:val="en-US"/>
         </w:rPr>
         <w:t>、ゲーム開発トラック</w:t>
+      </w:r>
+    </w:p>
+    <w:p>
+      <w:pPr>
+        <w:pStyle w:val="NoSpacing"/>
+        <w:rPr>
+          <w:rFonts w:ascii="Noto Sans CJK SC Light" w:eastAsia="Noto Sans CJK SC Light" w:hAnsi="Noto Sans CJK SC Light"/>
+          <w:lang w:val="en-US"/>
+        </w:rPr>
+      </w:pPr>
+      <w:r>
+        <w:rPr>
+          <w:rFonts w:ascii="Noto Sans CJK SC Light" w:eastAsia="Noto Sans CJK SC Light" w:hAnsi="Noto Sans CJK SC Light" w:hint="eastAsia"/>
+          <w:lang w:val="en-US"/>
+        </w:rPr>
+        <w:t>２０１８年５月卒業</w:t>
+      </w:r>
+    </w:p>
+    <w:p>
+      <w:pPr>
+        <w:pStyle w:val="NoSpacing"/>
+        <w:rPr>
+          <w:rFonts w:ascii="Noto Sans CJK SC Light" w:eastAsia="Noto Sans CJK SC Light" w:hAnsi="Noto Sans CJK SC Light"/>
+          <w:b/>
+        </w:rPr>
+      </w:pPr>
+      <w:r>
+        <w:rPr>
+          <w:rFonts w:ascii="Noto Sans CJK SC Light" w:eastAsia="Noto Sans CJK SC Light" w:hAnsi="Noto Sans CJK SC Light" w:hint="eastAsia"/>
+        </w:rPr>
+        <w:t>アメリカ合衆国、ボルチモア、メリーランド</w:t>
+      </w:r>
+    </w:p>
+    <w:p>
+      <w:pPr>
+        <w:pStyle w:val="NoSpacing"/>
+        <w:rPr>
+          <w:rFonts w:ascii="Noto Sans CJK SC Light" w:eastAsia="Noto Sans CJK SC Light" w:hAnsi="Noto Sans CJK SC Light"/>
+          <w:b/>
+        </w:rPr>
+      </w:pPr>
+    </w:p>
+    <w:p>
+      <w:pPr>
+        <w:pStyle w:val="NoSpacing"/>
+        <w:rPr>
+          <w:rFonts w:ascii="Noto Sans CJK SC Light" w:eastAsia="Noto Sans CJK SC Light" w:hAnsi="Noto Sans CJK SC Light"/>
+          <w:b/>
+        </w:rPr>
+      </w:pPr>
+      <w:r>
+        <w:rPr>
+          <w:rFonts w:ascii="Noto Sans CJK SC Light" w:eastAsia="Noto Sans CJK SC Light" w:hAnsi="Noto Sans CJK SC Light" w:hint="eastAsia"/>
+          <w:b/>
+        </w:rPr>
+        <w:t>blurb</w:t>
+      </w:r>
+    </w:p>
+    <w:p>
+      <w:pPr>
+        <w:pStyle w:val="NoSpacing"/>
+        <w:rPr>
+          <w:rFonts w:ascii="Noto Sans CJK SC Light" w:eastAsia="Noto Sans CJK SC Light" w:hAnsi="Noto Sans CJK SC Light" w:hint="eastAsia"/>
+        </w:rPr>
+      </w:pPr>
+      <w:r>
+        <w:rPr>
+          <w:rFonts w:ascii="Noto Sans CJK SC Light" w:eastAsia="Noto Sans CJK SC Light" w:hAnsi="Noto Sans CJK SC Light" w:hint="eastAsia"/>
+        </w:rPr>
+        <w:t>楽しい</w:t>
+      </w:r>
+      <w:r>
+        <w:rPr>
+          <w:rFonts w:ascii="Noto Sans CJK SC Light" w:eastAsia="Noto Sans CJK SC Light" w:hAnsi="Noto Sans CJK SC Light" w:hint="eastAsia"/>
+        </w:rPr>
+        <w:t>事を作るのが好き</w:t>
+      </w:r>
+      <w:r>
+        <w:rPr>
+          <w:rFonts w:ascii="Noto Sans CJK SC Light" w:eastAsia="Noto Sans CJK SC Light" w:hAnsi="Noto Sans CJK SC Light" w:hint="eastAsia"/>
+        </w:rPr>
+        <w:t>。</w:t>
       </w:r>
       <w:bookmarkStart w:id="0" w:name="_GoBack"/>
       <w:bookmarkEnd w:id="0"/>
@@ -1668,50 +1797,27 @@
       <w:pPr>
         <w:pStyle w:val="NoSpacing"/>
         <w:rPr>
-          <w:rFonts w:ascii="Noto Sans CJK SC Light" w:eastAsia="Noto Sans CJK SC Light" w:hAnsi="Noto Sans CJK SC Light" w:hint="eastAsia"/>
-          <w:lang w:val="en-US"/>
-        </w:rPr>
-      </w:pPr>
-      <w:r>
-        <w:rPr>
-          <w:rFonts w:ascii="Noto Sans CJK SC Light" w:eastAsia="Noto Sans CJK SC Light" w:hAnsi="Noto Sans CJK SC Light" w:hint="eastAsia"/>
-          <w:lang w:val="en-US"/>
-        </w:rPr>
-        <w:t>２０１８年５月卒業</w:t>
-      </w:r>
-    </w:p>
-    <w:p>
-      <w:pPr>
-        <w:pStyle w:val="NoSpacing"/>
-        <w:rPr>
-          <w:rFonts w:ascii="Noto Sans CJK SC Light" w:eastAsia="Noto Sans CJK SC Light" w:hAnsi="Noto Sans CJK SC Light"/>
-          <w:b/>
-        </w:rPr>
-      </w:pPr>
-      <w:r>
-        <w:rPr>
-          <w:rFonts w:ascii="Noto Sans CJK SC Light" w:eastAsia="Noto Sans CJK SC Light" w:hAnsi="Noto Sans CJK SC Light" w:hint="eastAsia"/>
-        </w:rPr>
-        <w:t>アメリカ合衆国、ボルチモア、メリーランド</w:t>
-      </w:r>
-    </w:p>
-    <w:p>
-      <w:pPr>
-        <w:pStyle w:val="NoSpacing"/>
-        <w:rPr>
-          <w:rFonts w:ascii="Noto Sans CJK SC Light" w:eastAsia="Noto Sans CJK SC Light" w:hAnsi="Noto Sans CJK SC Light"/>
-          <w:b/>
-        </w:rPr>
-      </w:pPr>
-    </w:p>
-    <w:p>
-      <w:pPr>
-        <w:pStyle w:val="NoSpacing"/>
-        <w:rPr>
-          <w:rFonts w:ascii="Noto Sans CJK SC Light" w:eastAsia="Noto Sans CJK SC Light" w:hAnsi="Noto Sans CJK SC Light"/>
-          <w:b/>
-        </w:rPr>
-      </w:pPr>
+          <w:rFonts w:ascii="Noto Sans CJK SC Light" w:eastAsia="Noto Sans CJK SC Light" w:hAnsi="Noto Sans CJK SC Light"/>
+        </w:rPr>
+      </w:pPr>
+      <w:r>
+        <w:rPr>
+          <w:rFonts w:ascii="Noto Sans CJK SC Light" w:eastAsia="Noto Sans CJK SC Light" w:hAnsi="Noto Sans CJK SC Light" w:hint="eastAsia"/>
+        </w:rPr>
+        <w:t>日本語はまだまだですけど頑張</w:t>
+      </w:r>
+      <w:r>
+        <w:rPr>
+          <w:rFonts w:ascii="Noto Sans CJK SC Light" w:eastAsia="Noto Sans CJK SC Light" w:hAnsi="Noto Sans CJK SC Light" w:hint="eastAsia"/>
+        </w:rPr>
+        <w:t>る</w:t>
+      </w:r>
+      <w:r>
+        <w:rPr>
+          <w:rFonts w:ascii="Noto Sans CJK SC Light" w:eastAsia="Noto Sans CJK SC Light" w:hAnsi="Noto Sans CJK SC Light" w:hint="eastAsia"/>
+        </w:rPr>
+        <w:t>！</w:t>
+      </w:r>
     </w:p>
     <w:p>
       <w:pPr>

</xml_diff>